<commit_message>
Scripted auto commit from: dhcp-10-249-4-169.eduroam.wireless.private.cam.ac.uk
</commit_message>
<xml_diff>
--- a/Oct-2018/IntroToCommandLine-ps459-Notes/begginers-linux-notes-ps459-v4.docx
+++ b/Oct-2018/IntroToCommandLine-ps459-Notes/begginers-linux-notes-ps459-v4.docx
@@ -27,7 +27,7 @@
         <w:rPr>
           <w:noProof/>
         </w:rPr>
-        <w:t>16 October 2018</w:t>
+        <w:t>17 October 2018</w:t>
       </w:r>
       <w:r>
         <w:fldChar w:fldCharType="end"/>
@@ -4640,7 +4640,13 @@
         <w:rPr>
           <w:rStyle w:val="Teletype"/>
         </w:rPr>
-        <w:t>Desktop  Library  My Music  My Pictures  My Video  Linux Intro LinuxIntro.tgz</w:t>
+        <w:t>Desktop  Library  My Music  My Pictures  My Video  Linux Intro LinuxIntro.</w:t>
+      </w:r>
+      <w:r>
+        <w:rPr>
+          <w:rStyle w:val="Teletype"/>
+        </w:rPr>
+        <w:t>tar</w:t>
       </w:r>
     </w:p>
     <w:p>
@@ -7555,7 +7561,13 @@
         <w:rPr>
           <w:rStyle w:val="UserEntry"/>
         </w:rPr>
-        <w:t>cd U↹</w:t>
+        <w:t>cd L</w:t>
+      </w:r>
+      <w:r>
+        <w:rPr>
+          <w:rStyle w:val="UserEntry"/>
+        </w:rPr>
+        <w:t>↹</w:t>
       </w:r>
     </w:p>
     <w:p>
@@ -7569,7 +7581,7 @@
         <w:rPr>
           <w:rStyle w:val="Teletype"/>
         </w:rPr>
-        <w:t>U</w:t>
+        <w:t>L</w:t>
       </w:r>
       <w:r>
         <w:t>” and automatically extends the file name on the command line, adding any escaping that is necessary:</w:t>
@@ -13955,19 +13967,6 @@
       <w:r>
         <w:t>unix-training.hpc.private.cam.ac.uk</w:t>
       </w:r>
-    </w:p>
-    <w:p>
-      <w:pPr>
-        <w:pStyle w:val="BodyText"/>
-        <w:rPr>
-          <w:rFonts w:ascii="Liberation Mono" w:eastAsia="DejaVu Sans Mono" w:hAnsi="Liberation Mono" w:cs="DejaVu Sans Mono"/>
-        </w:rPr>
-      </w:pPr>
-      <w:proofErr w:type="gramStart"/>
-      <w:r>
-        <w:t>.hpc.private.cam.ac.uk</w:t>
-      </w:r>
-      <w:proofErr w:type="gramEnd"/>
       <w:r>
         <w:rPr>
           <w:rStyle w:val="Teletype"/>
@@ -14438,15 +14437,15 @@
         <w:t>ssh</w:t>
       </w:r>
       <w:r>
-        <w:t xml:space="preserve"> to login to the remote </w:t>
-      </w:r>
-      <w:proofErr w:type="gramStart"/>
-      <w:r>
-        <w:t>server  linux</w:t>
-      </w:r>
-      <w:proofErr w:type="gramEnd"/>
-      <w:r>
-        <w:t>-exercises.hpc.private.cam.ac.uk</w:t>
+        <w:t xml:space="preserve"> to login to the remote server </w:t>
+      </w:r>
+      <w:bookmarkStart w:id="55" w:name="_GoBack"/>
+      <w:bookmarkEnd w:id="55"/>
+      <w:r>
+        <w:t>unix-training</w:t>
+      </w:r>
+      <w:r>
+        <w:t>.hpc.private.cam.ac.uk</w:t>
       </w:r>
     </w:p>
     <w:p>
@@ -14603,8 +14602,8 @@
           <w:numId w:val="10"/>
         </w:numPr>
       </w:pPr>
-      <w:bookmarkStart w:id="55" w:name="__RefHeading___Toc6309_1546967050"/>
-      <w:bookmarkEnd w:id="55"/>
+      <w:bookmarkStart w:id="56" w:name="__RefHeading___Toc6309_1546967050"/>
+      <w:bookmarkEnd w:id="56"/>
       <w:r>
         <w:lastRenderedPageBreak/>
         <w:t>File transfer</w:t>
@@ -14716,8 +14715,8 @@
           <w:numId w:val="2"/>
         </w:numPr>
       </w:pPr>
-      <w:bookmarkStart w:id="56" w:name="__RefHeading___Toc6311_1546967050"/>
-      <w:bookmarkEnd w:id="56"/>
+      <w:bookmarkStart w:id="57" w:name="__RefHeading___Toc6311_1546967050"/>
+      <w:bookmarkEnd w:id="57"/>
       <w:r>
         <w:t>Fetching files and directories</w:t>
       </w:r>
@@ -14745,7 +14744,13 @@
         <w:rPr>
           <w:rStyle w:val="Teletype"/>
         </w:rPr>
-        <w:t>/home/y250/LinuxIntro.tgz</w:t>
+        <w:t>/home/y250/LinuxIntro.</w:t>
+      </w:r>
+      <w:r>
+        <w:rPr>
+          <w:rStyle w:val="Teletype"/>
+        </w:rPr>
+        <w:t>tar</w:t>
       </w:r>
       <w:r>
         <w:t>”. To fetch it into the current working directory we could run the following command:</w:t>
@@ -14768,258 +14773,327 @@
           <w:b/>
           <w:bCs/>
         </w:rPr>
-        <w:t>scp y250@unix-training.hpc.private.cam.ac.uk:/home/y250/LinuxIntro.tgz LinuxIntro.tgz</w:t>
-      </w:r>
-    </w:p>
-    <w:p>
-      <w:pPr>
-        <w:pStyle w:val="Terminal"/>
-      </w:pPr>
-      <w:r>
-        <w:t xml:space="preserve">LinuxIntro.tgz                                   100% 4604KB   4.5MB/s   00:00     </w:t>
-      </w:r>
-    </w:p>
-    <w:p>
-      <w:pPr>
-        <w:pStyle w:val="Terminal"/>
-      </w:pPr>
-      <w:proofErr w:type="gramStart"/>
-      <w:r>
-        <w:t>workstation</w:t>
-      </w:r>
-      <w:proofErr w:type="gramEnd"/>
-      <w:r>
-        <w:t xml:space="preserve">:~$ </w:t>
+        <w:t>scp y250@unix-training.hpc.private.cam.ac.uk:/home/y250/LinuxIntro.</w:t>
       </w:r>
       <w:r>
         <w:rPr>
           <w:b/>
           <w:bCs/>
         </w:rPr>
-        <w:t>ls -lah LinuxIntro.tgz</w:t>
-      </w:r>
-      <w:r>
-        <w:t xml:space="preserve"> </w:t>
-      </w:r>
-    </w:p>
-    <w:p>
-      <w:pPr>
-        <w:pStyle w:val="Terminal"/>
-      </w:pPr>
-      <w:r>
-        <w:t>-</w:t>
-      </w:r>
-      <w:proofErr w:type="gramStart"/>
-      <w:r>
-        <w:t>rw</w:t>
-      </w:r>
-      <w:proofErr w:type="gramEnd"/>
-      <w:r>
-        <w:t>-rw-r-- 1 y250 y250 4.5M May 19 23:22 LinuxIntro.tgz</w:t>
-      </w:r>
-    </w:p>
-    <w:p>
-      <w:pPr>
-        <w:pStyle w:val="Terminal"/>
-      </w:pPr>
-      <w:proofErr w:type="gramStart"/>
-      <w:r>
-        <w:t>workstation</w:t>
-      </w:r>
-      <w:proofErr w:type="gramEnd"/>
-      <w:r>
-        <w:t>:~$</w:t>
-      </w:r>
-    </w:p>
-    <w:p>
-      <w:pPr>
-        <w:pStyle w:val="BodyText"/>
-      </w:pPr>
-      <w:r>
-        <w:t xml:space="preserve">Not that we define a file on a remote computer: </w:t>
-      </w:r>
-      <w:r>
-        <w:rPr>
-          <w:rStyle w:val="Teletype"/>
-        </w:rPr>
-        <w:t>machine_name</w:t>
-      </w:r>
-      <w:proofErr w:type="gramStart"/>
-      <w:r>
-        <w:rPr>
-          <w:rStyle w:val="Teletype"/>
-        </w:rPr>
-        <w:t>:file</w:t>
-      </w:r>
-      <w:proofErr w:type="gramEnd"/>
-      <w:r>
-        <w:rPr>
-          <w:rStyle w:val="Teletype"/>
-        </w:rPr>
-        <w:t>_path</w:t>
-      </w:r>
-      <w:r>
-        <w:t xml:space="preserve"> with a colon separating the two components.</w:t>
-      </w:r>
-    </w:p>
-    <w:p>
-      <w:pPr>
-        <w:pStyle w:val="BodyText"/>
-      </w:pPr>
-      <w:r>
-        <w:t xml:space="preserve">Just as with </w:t>
-      </w:r>
-      <w:r>
-        <w:rPr>
-          <w:rStyle w:val="Teletype"/>
-        </w:rPr>
-        <w:t>ssh</w:t>
-      </w:r>
-      <w:proofErr w:type="gramStart"/>
-      <w:r>
-        <w:t xml:space="preserve">,  </w:t>
-      </w:r>
-      <w:r>
-        <w:rPr>
-          <w:rStyle w:val="Teletype"/>
-        </w:rPr>
-        <w:t>scp</w:t>
-      </w:r>
-      <w:proofErr w:type="gramEnd"/>
-      <w:r>
-        <w:t xml:space="preserve"> assumes you have the same login id on the remote system as on the local one. If you have a different name on the remote system (in my example I do) then you specify “</w:t>
-      </w:r>
-      <w:r>
-        <w:rPr>
-          <w:rStyle w:val="Teletype"/>
-        </w:rPr>
-        <w:t>user@</w:t>
-      </w:r>
-      <w:r>
-        <w:t xml:space="preserve">” before the </w:t>
-      </w:r>
-      <w:r>
-        <w:rPr>
-          <w:rStyle w:val="Teletype"/>
-        </w:rPr>
-        <w:t>machine_name</w:t>
-      </w:r>
-      <w:proofErr w:type="gramStart"/>
-      <w:r>
-        <w:rPr>
-          <w:rStyle w:val="Teletype"/>
-        </w:rPr>
-        <w:t>:file</w:t>
-      </w:r>
-      <w:proofErr w:type="gramEnd"/>
-      <w:r>
-        <w:rPr>
-          <w:rStyle w:val="Teletype"/>
-        </w:rPr>
-        <w:t>_path</w:t>
-      </w:r>
-      <w:r>
-        <w:t xml:space="preserve"> element. </w:t>
-      </w:r>
-      <w:r>
-        <w:br/>
-      </w:r>
-      <w:r>
-        <w:br/>
-        <w:t>If we are happy for the file name to remain the same there is a trick to save on the typing. We can say “copy it into this directory” in which case the copy will leave it with the same file name:</w:t>
-      </w:r>
-    </w:p>
-    <w:p>
-      <w:pPr>
-        <w:pStyle w:val="Terminal"/>
-      </w:pPr>
-      <w:proofErr w:type="gramStart"/>
-      <w:r>
-        <w:t>workstation</w:t>
-      </w:r>
-      <w:proofErr w:type="gramEnd"/>
-      <w:r>
-        <w:t xml:space="preserve">:~$ </w:t>
-      </w:r>
-      <w:r>
-        <w:rPr>
-          <w:rStyle w:val="UserEntry"/>
-        </w:rPr>
-        <w:t>scp y250@</w:t>
-      </w:r>
-      <w:r>
-        <w:rPr>
-          <w:rStyle w:val="UserEntry"/>
-          <w:bCs/>
-        </w:rPr>
-        <w:t>unix-training.hpc.private.cam.ac.uk</w:t>
-      </w:r>
-      <w:r>
-        <w:rPr>
-          <w:rStyle w:val="UserEntry"/>
-        </w:rPr>
-        <w:t>:/tmp/LinuxIntro.tgz .</w:t>
-      </w:r>
-    </w:p>
-    <w:p>
-      <w:pPr>
-        <w:pStyle w:val="BodyText"/>
-      </w:pPr>
-      <w:r>
-        <w:t>Recall that “</w:t>
-      </w:r>
-      <w:r>
-        <w:rPr>
-          <w:rStyle w:val="Teletype"/>
-        </w:rPr>
-        <w:t>.</w:t>
-      </w:r>
-      <w:r>
-        <w:t xml:space="preserve">” means “the current directory”. </w:t>
-      </w:r>
-      <w:r>
-        <w:br/>
-        <w:t>We can rename the file as we copy it simply by giving a different name as the second argument:</w:t>
-      </w:r>
-    </w:p>
-    <w:p>
-      <w:pPr>
-        <w:pStyle w:val="Terminal"/>
-      </w:pPr>
-      <w:proofErr w:type="gramStart"/>
-      <w:r>
-        <w:t>workstation</w:t>
-      </w:r>
-      <w:proofErr w:type="gramEnd"/>
-      <w:r>
-        <w:t xml:space="preserve">:~$ </w:t>
-      </w:r>
-      <w:r>
-        <w:rPr>
-          <w:rStyle w:val="UserEntry"/>
-        </w:rPr>
-        <w:t>scp y250@</w:t>
-      </w:r>
-      <w:r>
-        <w:rPr>
-          <w:rStyle w:val="UserEntry"/>
-          <w:bCs/>
-        </w:rPr>
-        <w:t>unix-training.hpc.private.cam.ac.uk</w:t>
-      </w:r>
-      <w:r>
-        <w:rPr>
-          <w:rStyle w:val="UserEntry"/>
-        </w:rPr>
-        <w:t>:/tmp/LinuxIntro.tgz New</w:t>
-      </w:r>
-      <w:r>
-        <w:rPr>
-          <w:rStyle w:val="Teletype"/>
+        <w:t>tar</w:t>
+      </w:r>
+      <w:r>
+        <w:rPr>
           <w:b/>
           <w:bCs/>
         </w:rPr>
-        <w:t>LinuxIntro.tgz</w:t>
+        <w:t xml:space="preserve"> LinuxIntro.</w:t>
+      </w:r>
+      <w:r>
+        <w:rPr>
+          <w:b/>
+          <w:bCs/>
+        </w:rPr>
+        <w:t>tar</w:t>
+      </w:r>
+    </w:p>
+    <w:p>
+      <w:pPr>
+        <w:pStyle w:val="Terminal"/>
+      </w:pPr>
+      <w:r>
+        <w:t>LinuxIntro.</w:t>
+      </w:r>
+      <w:r>
+        <w:t>tar</w:t>
+      </w:r>
+      <w:r>
+        <w:t xml:space="preserve">                                   100% 4604KB   4.5MB/s   00:00     </w:t>
+      </w:r>
+    </w:p>
+    <w:p>
+      <w:pPr>
+        <w:pStyle w:val="Terminal"/>
+      </w:pPr>
+      <w:proofErr w:type="gramStart"/>
+      <w:r>
+        <w:t>workstation</w:t>
+      </w:r>
+      <w:proofErr w:type="gramEnd"/>
+      <w:r>
+        <w:t xml:space="preserve">:~$ </w:t>
+      </w:r>
+      <w:r>
+        <w:rPr>
+          <w:b/>
+          <w:bCs/>
+        </w:rPr>
+        <w:t>ls -lah LinuxIntro.</w:t>
+      </w:r>
+      <w:r>
+        <w:rPr>
+          <w:b/>
+          <w:bCs/>
+        </w:rPr>
+        <w:t>tar</w:t>
+      </w:r>
+      <w:r>
+        <w:t xml:space="preserve"> </w:t>
+      </w:r>
+    </w:p>
+    <w:p>
+      <w:pPr>
+        <w:pStyle w:val="Terminal"/>
+      </w:pPr>
+      <w:r>
+        <w:t>-</w:t>
+      </w:r>
+      <w:proofErr w:type="gramStart"/>
+      <w:r>
+        <w:t>rw</w:t>
+      </w:r>
+      <w:proofErr w:type="gramEnd"/>
+      <w:r>
+        <w:t>-rw-r-- 1 y250 y250 4.5M May 19 23:22 LinuxIntro.</w:t>
+      </w:r>
+      <w:r>
+        <w:t>tar</w:t>
+      </w:r>
+    </w:p>
+    <w:p>
+      <w:pPr>
+        <w:pStyle w:val="Terminal"/>
+      </w:pPr>
+      <w:proofErr w:type="gramStart"/>
+      <w:r>
+        <w:t>workstation</w:t>
+      </w:r>
+      <w:proofErr w:type="gramEnd"/>
+      <w:r>
+        <w:t>:~$</w:t>
+      </w:r>
+    </w:p>
+    <w:p>
+      <w:pPr>
+        <w:pStyle w:val="BodyText"/>
+      </w:pPr>
+      <w:r>
+        <w:t xml:space="preserve">Not that we define a file on a remote computer: </w:t>
+      </w:r>
+      <w:r>
+        <w:rPr>
+          <w:rStyle w:val="Teletype"/>
+        </w:rPr>
+        <w:t>machine_name</w:t>
+      </w:r>
+      <w:proofErr w:type="gramStart"/>
+      <w:r>
+        <w:rPr>
+          <w:rStyle w:val="Teletype"/>
+        </w:rPr>
+        <w:t>:file</w:t>
+      </w:r>
+      <w:proofErr w:type="gramEnd"/>
+      <w:r>
+        <w:rPr>
+          <w:rStyle w:val="Teletype"/>
+        </w:rPr>
+        <w:t>_path</w:t>
+      </w:r>
+      <w:r>
+        <w:t xml:space="preserve"> with a colon separating the two components.</w:t>
+      </w:r>
+    </w:p>
+    <w:p>
+      <w:pPr>
+        <w:pStyle w:val="BodyText"/>
+      </w:pPr>
+      <w:r>
+        <w:t xml:space="preserve">Just as with </w:t>
+      </w:r>
+      <w:r>
+        <w:rPr>
+          <w:rStyle w:val="Teletype"/>
+        </w:rPr>
+        <w:t>ssh</w:t>
+      </w:r>
+      <w:proofErr w:type="gramStart"/>
+      <w:r>
+        <w:t xml:space="preserve">,  </w:t>
+      </w:r>
+      <w:r>
+        <w:rPr>
+          <w:rStyle w:val="Teletype"/>
+        </w:rPr>
+        <w:t>scp</w:t>
+      </w:r>
+      <w:proofErr w:type="gramEnd"/>
+      <w:r>
+        <w:t xml:space="preserve"> assumes you have the same login id on the remote system as on the local one. If you have a different name on the remote system (in my example I do) then you specify “</w:t>
+      </w:r>
+      <w:r>
+        <w:rPr>
+          <w:rStyle w:val="Teletype"/>
+        </w:rPr>
+        <w:t>user@</w:t>
+      </w:r>
+      <w:r>
+        <w:t xml:space="preserve">” before the </w:t>
+      </w:r>
+      <w:r>
+        <w:rPr>
+          <w:rStyle w:val="Teletype"/>
+        </w:rPr>
+        <w:t>machine_name</w:t>
+      </w:r>
+      <w:proofErr w:type="gramStart"/>
+      <w:r>
+        <w:rPr>
+          <w:rStyle w:val="Teletype"/>
+        </w:rPr>
+        <w:t>:file</w:t>
+      </w:r>
+      <w:proofErr w:type="gramEnd"/>
+      <w:r>
+        <w:rPr>
+          <w:rStyle w:val="Teletype"/>
+        </w:rPr>
+        <w:t>_path</w:t>
+      </w:r>
+      <w:r>
+        <w:t xml:space="preserve"> element. </w:t>
+      </w:r>
+      <w:r>
+        <w:br/>
+      </w:r>
+      <w:r>
+        <w:br/>
+        <w:t>If we are happy for the file name to remain the same there is a trick to save on the typing. We can say “copy it into this directory” in which case the copy will leave it with the same file name:</w:t>
+      </w:r>
+    </w:p>
+    <w:p>
+      <w:pPr>
+        <w:pStyle w:val="Terminal"/>
+      </w:pPr>
+      <w:proofErr w:type="gramStart"/>
+      <w:r>
+        <w:t>workstation</w:t>
+      </w:r>
+      <w:proofErr w:type="gramEnd"/>
+      <w:r>
+        <w:t xml:space="preserve">:~$ </w:t>
+      </w:r>
+      <w:r>
+        <w:rPr>
+          <w:rStyle w:val="UserEntry"/>
+        </w:rPr>
+        <w:t>scp y250@</w:t>
+      </w:r>
+      <w:r>
+        <w:rPr>
+          <w:rStyle w:val="UserEntry"/>
+          <w:bCs/>
+        </w:rPr>
+        <w:t>unix-training.hpc.private.cam.ac.uk</w:t>
+      </w:r>
+      <w:r>
+        <w:rPr>
+          <w:rStyle w:val="UserEntry"/>
+        </w:rPr>
+        <w:t>:/tmp/LinuxIntro.</w:t>
+      </w:r>
+      <w:r>
+        <w:rPr>
+          <w:rStyle w:val="UserEntry"/>
+        </w:rPr>
+        <w:t>tar</w:t>
+      </w:r>
+      <w:r>
+        <w:rPr>
+          <w:rStyle w:val="UserEntry"/>
+        </w:rPr>
+        <w:t xml:space="preserve"> .</w:t>
+      </w:r>
+    </w:p>
+    <w:p>
+      <w:pPr>
+        <w:pStyle w:val="BodyText"/>
+      </w:pPr>
+      <w:r>
+        <w:t>Recall that “</w:t>
+      </w:r>
+      <w:r>
+        <w:rPr>
+          <w:rStyle w:val="Teletype"/>
+        </w:rPr>
+        <w:t>.</w:t>
+      </w:r>
+      <w:r>
+        <w:t xml:space="preserve">” means “the current directory”. </w:t>
+      </w:r>
+      <w:r>
+        <w:br/>
+        <w:t>We can rename the file as we copy it simply by giving a different name as the second argument:</w:t>
+      </w:r>
+    </w:p>
+    <w:p>
+      <w:pPr>
+        <w:pStyle w:val="Terminal"/>
+      </w:pPr>
+      <w:proofErr w:type="gramStart"/>
+      <w:r>
+        <w:t>workstation</w:t>
+      </w:r>
+      <w:proofErr w:type="gramEnd"/>
+      <w:r>
+        <w:t xml:space="preserve">:~$ </w:t>
+      </w:r>
+      <w:r>
+        <w:rPr>
+          <w:rStyle w:val="UserEntry"/>
+        </w:rPr>
+        <w:t>scp y250@</w:t>
+      </w:r>
+      <w:r>
+        <w:rPr>
+          <w:rStyle w:val="UserEntry"/>
+          <w:bCs/>
+        </w:rPr>
+        <w:t>unix-training.hpc.private.cam.ac.uk</w:t>
+      </w:r>
+      <w:r>
+        <w:rPr>
+          <w:rStyle w:val="UserEntry"/>
+        </w:rPr>
+        <w:t>:/tmp/LinuxIntro.</w:t>
+      </w:r>
+      <w:r>
+        <w:rPr>
+          <w:rStyle w:val="UserEntry"/>
+        </w:rPr>
+        <w:t>tar</w:t>
+      </w:r>
+      <w:r>
+        <w:rPr>
+          <w:rStyle w:val="UserEntry"/>
+        </w:rPr>
+        <w:t xml:space="preserve"> New</w:t>
+      </w:r>
+      <w:r>
+        <w:rPr>
+          <w:rStyle w:val="Teletype"/>
+          <w:b/>
+          <w:bCs/>
+        </w:rPr>
+        <w:t>LinuxIntro.</w:t>
+      </w:r>
+      <w:r>
+        <w:rPr>
+          <w:rStyle w:val="Teletype"/>
+          <w:b/>
+          <w:bCs/>
+        </w:rPr>
+        <w:t>tar</w:t>
       </w:r>
     </w:p>
     <w:p>
@@ -15108,8 +15182,8 @@
           <w:numId w:val="2"/>
         </w:numPr>
       </w:pPr>
-      <w:bookmarkStart w:id="57" w:name="__RefHeading___Toc6313_1546967050"/>
-      <w:bookmarkEnd w:id="57"/>
+      <w:bookmarkStart w:id="58" w:name="__RefHeading___Toc6313_1546967050"/>
+      <w:bookmarkEnd w:id="58"/>
       <w:r>
         <w:t>Sending files and directories</w:t>
       </w:r>
@@ -15177,8 +15251,8 @@
           <w:numId w:val="2"/>
         </w:numPr>
       </w:pPr>
-      <w:bookmarkStart w:id="58" w:name="__RefHeading___Toc6315_1546967050"/>
-      <w:bookmarkEnd w:id="58"/>
+      <w:bookmarkStart w:id="59" w:name="__RefHeading___Toc6315_1546967050"/>
+      <w:bookmarkEnd w:id="59"/>
       <w:r>
         <w:t>Interactive file transfer</w:t>
       </w:r>
@@ -15883,15 +15957,36 @@
         <w:rPr>
           <w:rStyle w:val="UserEntry"/>
         </w:rPr>
-        <w:t>get LinuxIntro.tgz another.txt</w:t>
-      </w:r>
-      <w:r>
-        <w:br/>
-        <w:t xml:space="preserve">Fetching /tmp/LinuxIntro.tgz to another.txt </w:t>
-      </w:r>
-      <w:r>
-        <w:br/>
-        <w:t>/tmp/LinuxIntro.tgz</w:t>
+        <w:t>get LinuxIntro.</w:t>
+      </w:r>
+      <w:r>
+        <w:rPr>
+          <w:rStyle w:val="UserEntry"/>
+        </w:rPr>
+        <w:t>tar</w:t>
+      </w:r>
+      <w:r>
+        <w:rPr>
+          <w:rStyle w:val="UserEntry"/>
+        </w:rPr>
+        <w:t xml:space="preserve"> another.txt</w:t>
+      </w:r>
+      <w:r>
+        <w:br/>
+        <w:t>Fetching /tmp/LinuxIntro.</w:t>
+      </w:r>
+      <w:r>
+        <w:t>tar</w:t>
+      </w:r>
+      <w:r>
+        <w:t xml:space="preserve"> to another.txt </w:t>
+      </w:r>
+      <w:r>
+        <w:br/>
+        <w:t>/tmp/LinuxIntro.</w:t>
+      </w:r>
+      <w:r>
+        <w:t>tar</w:t>
       </w:r>
       <w:r>
         <w:tab/>
@@ -16110,10 +16205,13 @@
           <w:numId w:val="7"/>
         </w:numPr>
       </w:pPr>
-      <w:bookmarkStart w:id="59" w:name="__RefHeading___Toc6179_160772936"/>
-      <w:bookmarkEnd w:id="59"/>
-      <w:r>
-        <w:t>Exercise 8: SSH for remote login (10 minutes)</w:t>
+      <w:bookmarkStart w:id="60" w:name="__RefHeading___Toc6179_160772936"/>
+      <w:bookmarkEnd w:id="60"/>
+      <w:r>
+        <w:t>Exercise 8: SFTP for remote file transfer</w:t>
+      </w:r>
+      <w:r>
+        <w:t xml:space="preserve"> (10 minutes)</w:t>
       </w:r>
     </w:p>
     <w:p>
@@ -16141,8 +16239,6 @@
       <w:r>
         <w:t>he remote server unix-training</w:t>
       </w:r>
-      <w:bookmarkStart w:id="60" w:name="_GoBack"/>
-      <w:bookmarkEnd w:id="60"/>
       <w:r>
         <w:t>.hpc.private.cam.ac.uk</w:t>
       </w:r>
@@ -16160,7 +16256,13 @@
         </w:numPr>
       </w:pPr>
       <w:r>
-        <w:t>On your local workstation, open a terminal</w:t>
+        <w:t>On your local workstation, open a</w:t>
+      </w:r>
+      <w:r>
+        <w:t xml:space="preserve"> new</w:t>
+      </w:r>
+      <w:r>
+        <w:t xml:space="preserve"> terminal</w:t>
       </w:r>
     </w:p>
     <w:p>
@@ -16235,7 +16337,14 @@
           <w:rStyle w:val="UserEntry"/>
           <w:bCs/>
         </w:rPr>
-        <w:t>LinuxIntro.tgz</w:t>
+        <w:t>LinuxIntro.t</w:t>
+      </w:r>
+      <w:r>
+        <w:rPr>
+          <w:rStyle w:val="UserEntry"/>
+          <w:bCs/>
+        </w:rPr>
+        <w:t>ar</w:t>
       </w:r>
       <w:proofErr w:type="gramEnd"/>
     </w:p>
@@ -16245,12 +16354,17 @@
           <w:ilvl w:val="0"/>
           <w:numId w:val="20"/>
         </w:numPr>
-      </w:pPr>
-      <w:r>
-        <w:rPr>
-          <w:rStyle w:val="UserEntry"/>
+        <w:rPr>
+          <w:rStyle w:val="UserEntry"/>
+          <w:rFonts w:ascii="Liberation Sans" w:eastAsia="DejaVu Sans" w:hAnsi="Liberation Sans" w:cs="DejaVu Sans"/>
           <w:b w:val="0"/>
         </w:rPr>
+      </w:pPr>
+      <w:r>
+        <w:rPr>
+          <w:rStyle w:val="UserEntry"/>
+          <w:b w:val="0"/>
+        </w:rPr>
         <w:t>Check the file has transferred by listing the remote directory:</w:t>
       </w:r>
       <w:r>
@@ -16280,7 +16394,14 @@
           <w:b w:val="0"/>
         </w:rPr>
         <w:br/>
-        <w:t>-rw-rw-r-- 1 y250 y250 4.5M May 19 23:22 LinuxIntro.tgz</w:t>
+        <w:t>-rw-rw-r-- 1 y250 y250 4.5M May 19 23:22 LinuxIntro.t</w:t>
+      </w:r>
+      <w:r>
+        <w:rPr>
+          <w:rStyle w:val="UserEntry"/>
+          <w:b w:val="0"/>
+        </w:rPr>
+        <w:t>ar</w:t>
       </w:r>
     </w:p>
     <w:p>
@@ -16291,24 +16412,19 @@
         </w:numPr>
       </w:pPr>
       <w:r>
-        <w:t>Note we have transferred a zip file so we will need a command to unzip it:</w:t>
-      </w:r>
-      <w:r>
-        <w:br/>
-      </w:r>
-      <w:r>
-        <w:rPr>
-          <w:b/>
-          <w:bCs/>
-        </w:rPr>
-        <w:t xml:space="preserve">tar -xvzf </w:t>
-      </w:r>
-      <w:r>
-        <w:rPr>
-          <w:rStyle w:val="UserEntry"/>
-          <w:bCs/>
-        </w:rPr>
-        <w:t>LinuxIntro.tgz</w:t>
+        <w:t xml:space="preserve">We have now transferred our file so </w:t>
+      </w:r>
+      <w:r>
+        <w:t xml:space="preserve">we can leave the </w:t>
+      </w:r>
+      <w:r>
+        <w:rPr>
+          <w:i/>
+        </w:rPr>
+        <w:t>sftp</w:t>
+      </w:r>
+      <w:r>
+        <w:t xml:space="preserve"> session.</w:t>
       </w:r>
     </w:p>
     <w:p>
@@ -16319,55 +16435,7 @@
         </w:numPr>
       </w:pPr>
       <w:r>
-        <w:rPr>
-          <w:rStyle w:val="UserEntry"/>
-          <w:b w:val="0"/>
-        </w:rPr>
-        <w:t>Check the file has unzipped by listing the remote directory</w:t>
-      </w:r>
-      <w:r>
-        <w:rPr>
-          <w:rStyle w:val="UserEntry"/>
-          <w:b w:val="0"/>
-        </w:rPr>
-        <w:br/>
-      </w:r>
-      <w:r>
-        <w:rPr>
-          <w:rStyle w:val="UserEntry"/>
-          <w:bCs/>
-        </w:rPr>
-        <w:t>ls</w:t>
-      </w:r>
-      <w:r>
-        <w:rPr>
-          <w:rStyle w:val="UserEntry"/>
-          <w:bCs/>
-        </w:rPr>
-        <w:br/>
-      </w:r>
-      <w:r>
-        <w:rPr>
-          <w:rStyle w:val="UserEntry"/>
-          <w:b w:val="0"/>
-        </w:rPr>
-        <w:t xml:space="preserve">Linux </w:t>
-      </w:r>
-      <w:proofErr w:type="gramStart"/>
-      <w:r>
-        <w:rPr>
-          <w:rStyle w:val="UserEntry"/>
-          <w:b w:val="0"/>
-        </w:rPr>
-        <w:t>Intro  LinuxIntro.tgz</w:t>
-      </w:r>
-      <w:proofErr w:type="gramEnd"/>
-      <w:r>
-        <w:rPr>
-          <w:rStyle w:val="UserEntry"/>
-          <w:b w:val="0"/>
-        </w:rPr>
-        <w:t xml:space="preserve"> </w:t>
+        <w:t>We now need to unzip the file on the remote system. The file has been compressed using ‘tar’ so we will use a tar command to uncompress the files.</w:t>
       </w:r>
     </w:p>
     <w:p>
@@ -16378,25 +16446,30 @@
         </w:numPr>
       </w:pPr>
       <w:r>
-        <w:rPr>
-          <w:rStyle w:val="UserEntry"/>
-          <w:b w:val="0"/>
-        </w:rPr>
-        <w:t>You can delete the zip file:</w:t>
-      </w:r>
-      <w:r>
-        <w:rPr>
-          <w:rStyle w:val="UserEntry"/>
-          <w:b w:val="0"/>
-        </w:rPr>
-        <w:br/>
-      </w:r>
-      <w:r>
-        <w:rPr>
-          <w:rStyle w:val="UserEntry"/>
+        <w:t xml:space="preserve">Start an SSH session: </w:t>
+      </w:r>
+      <w:proofErr w:type="gramStart"/>
+      <w:r>
+        <w:rPr>
+          <w:b/>
           <w:bCs/>
         </w:rPr>
-        <w:t>rm LinuxIntro.tgz</w:t>
+        <w:t>ssh</w:t>
+      </w:r>
+      <w:r>
+        <w:rPr>
+          <w:b/>
+          <w:bCs/>
+        </w:rPr>
+        <w:t xml:space="preserve">  y250@unix</w:t>
+      </w:r>
+      <w:proofErr w:type="gramEnd"/>
+      <w:r>
+        <w:rPr>
+          <w:b/>
+          <w:bCs/>
+        </w:rPr>
+        <w:t>-training.hpc.private.cam.ac.uk</w:t>
       </w:r>
     </w:p>
     <w:p>
@@ -16405,41 +16478,256 @@
           <w:ilvl w:val="0"/>
           <w:numId w:val="20"/>
         </w:numPr>
-      </w:pPr>
-      <w:r>
-        <w:t xml:space="preserve">Type </w:t>
-      </w:r>
+        <w:rPr>
+          <w:rStyle w:val="UserEntry"/>
+          <w:rFonts w:ascii="Liberation Sans" w:eastAsia="DejaVu Sans" w:hAnsi="Liberation Sans" w:cs="DejaVu Sans"/>
+          <w:b w:val="0"/>
+        </w:rPr>
+      </w:pPr>
+      <w:r>
+        <w:rPr>
+          <w:rStyle w:val="UserEntry"/>
+          <w:b w:val="0"/>
+        </w:rPr>
+        <w:t xml:space="preserve">Check the file </w:t>
+      </w:r>
+      <w:r>
+        <w:rPr>
+          <w:rStyle w:val="UserEntry"/>
+          <w:b w:val="0"/>
+        </w:rPr>
+        <w:t xml:space="preserve">is in your home by listing </w:t>
+      </w:r>
+      <w:r>
+        <w:rPr>
+          <w:rStyle w:val="UserEntry"/>
+          <w:b w:val="0"/>
+        </w:rPr>
+        <w:t>directory:</w:t>
+      </w:r>
+      <w:r>
+        <w:rPr>
+          <w:rStyle w:val="UserEntry"/>
+          <w:b w:val="0"/>
+        </w:rPr>
+        <w:br/>
+      </w:r>
+      <w:r>
+        <w:rPr>
+          <w:rStyle w:val="UserEntry"/>
+          <w:bCs/>
+        </w:rPr>
+        <w:t xml:space="preserve">ls </w:t>
+      </w:r>
+      <w:r>
+        <w:rPr>
+          <w:rStyle w:val="UserEntry"/>
+          <w:bCs/>
+        </w:rPr>
+        <w:t>–</w:t>
+      </w:r>
+      <w:r>
+        <w:rPr>
+          <w:rStyle w:val="UserEntry"/>
+          <w:bCs/>
+        </w:rPr>
+        <w:t>lah</w:t>
+      </w:r>
+    </w:p>
+    <w:p>
+      <w:pPr>
+        <w:numPr>
+          <w:ilvl w:val="0"/>
+          <w:numId w:val="20"/>
+        </w:numPr>
+      </w:pPr>
+      <w:r>
+        <w:rPr>
+          <w:rStyle w:val="UserEntry"/>
+          <w:b w:val="0"/>
+          <w:bCs/>
+        </w:rPr>
+        <w:t>Now we will use the tar command to unzip the files.</w:t>
+      </w:r>
+      <w:r>
+        <w:br/>
+      </w:r>
+      <w:proofErr w:type="gramStart"/>
       <w:r>
         <w:rPr>
           <w:b/>
           <w:bCs/>
         </w:rPr>
-        <w:t>exit</w:t>
-      </w:r>
-      <w:r>
-        <w:t xml:space="preserve"> to disconnect</w:t>
-      </w:r>
-      <w:r>
-        <w:br/>
-      </w:r>
-      <w:r>
-        <w:br/>
-        <w:t xml:space="preserve">Hint: Check the file </w:t>
-      </w:r>
-      <w:proofErr w:type="gramStart"/>
+        <w:t>tar</w:t>
+      </w:r>
+      <w:proofErr w:type="gramEnd"/>
       <w:r>
         <w:rPr>
           <w:b/>
           <w:bCs/>
         </w:rPr>
-        <w:t>LinuxIntro.tgz</w:t>
-      </w:r>
-      <w:r>
-        <w:t xml:space="preserve">  is</w:t>
-      </w:r>
-      <w:proofErr w:type="gramEnd"/>
-      <w:r>
-        <w:t xml:space="preserve"> in your local directory before you try to transfer it</w:t>
+        <w:t xml:space="preserve"> -xv</w:t>
+      </w:r>
+      <w:r>
+        <w:rPr>
+          <w:b/>
+          <w:bCs/>
+        </w:rPr>
+        <w:t xml:space="preserve">f </w:t>
+      </w:r>
+      <w:r>
+        <w:rPr>
+          <w:rStyle w:val="UserEntry"/>
+          <w:bCs/>
+        </w:rPr>
+        <w:t>LinuxIntro.tar</w:t>
+      </w:r>
+    </w:p>
+    <w:p>
+      <w:pPr>
+        <w:numPr>
+          <w:ilvl w:val="0"/>
+          <w:numId w:val="20"/>
+        </w:numPr>
+      </w:pPr>
+      <w:r>
+        <w:rPr>
+          <w:rStyle w:val="UserEntry"/>
+          <w:b w:val="0"/>
+        </w:rPr>
+        <w:t>Check the file has unzipped by listing the remote directory</w:t>
+      </w:r>
+      <w:r>
+        <w:rPr>
+          <w:rStyle w:val="UserEntry"/>
+          <w:b w:val="0"/>
+        </w:rPr>
+        <w:br/>
+      </w:r>
+      <w:r>
+        <w:rPr>
+          <w:rStyle w:val="UserEntry"/>
+          <w:bCs/>
+        </w:rPr>
+        <w:t>ls</w:t>
+      </w:r>
+      <w:r>
+        <w:rPr>
+          <w:rStyle w:val="UserEntry"/>
+          <w:bCs/>
+        </w:rPr>
+        <w:br/>
+      </w:r>
+      <w:r>
+        <w:rPr>
+          <w:rStyle w:val="UserEntry"/>
+          <w:b w:val="0"/>
+        </w:rPr>
+        <w:t xml:space="preserve">Linux </w:t>
+      </w:r>
+      <w:proofErr w:type="gramStart"/>
+      <w:r>
+        <w:rPr>
+          <w:rStyle w:val="UserEntry"/>
+          <w:b w:val="0"/>
+        </w:rPr>
+        <w:t>Intro  Lin</w:t>
+      </w:r>
+      <w:r>
+        <w:rPr>
+          <w:rStyle w:val="UserEntry"/>
+          <w:b w:val="0"/>
+        </w:rPr>
+        <w:t>uxIntro.tar</w:t>
+      </w:r>
+      <w:proofErr w:type="gramEnd"/>
+      <w:r>
+        <w:rPr>
+          <w:rStyle w:val="UserEntry"/>
+          <w:b w:val="0"/>
+        </w:rPr>
+        <w:t xml:space="preserve"> </w:t>
+      </w:r>
+    </w:p>
+    <w:p>
+      <w:pPr>
+        <w:numPr>
+          <w:ilvl w:val="0"/>
+          <w:numId w:val="20"/>
+        </w:numPr>
+      </w:pPr>
+      <w:r>
+        <w:rPr>
+          <w:rStyle w:val="UserEntry"/>
+          <w:b w:val="0"/>
+        </w:rPr>
+        <w:t>You can delete the zip file:</w:t>
+      </w:r>
+      <w:r>
+        <w:rPr>
+          <w:rStyle w:val="UserEntry"/>
+          <w:b w:val="0"/>
+        </w:rPr>
+        <w:br/>
+      </w:r>
+      <w:r>
+        <w:rPr>
+          <w:rStyle w:val="UserEntry"/>
+          <w:bCs/>
+        </w:rPr>
+        <w:t>rm LinuxIntro.</w:t>
+      </w:r>
+      <w:r>
+        <w:rPr>
+          <w:rStyle w:val="UserEntry"/>
+          <w:bCs/>
+        </w:rPr>
+        <w:t>tar</w:t>
+      </w:r>
+    </w:p>
+    <w:p>
+      <w:pPr>
+        <w:numPr>
+          <w:ilvl w:val="0"/>
+          <w:numId w:val="20"/>
+        </w:numPr>
+      </w:pPr>
+      <w:r>
+        <w:t xml:space="preserve">Type </w:t>
+      </w:r>
+      <w:r>
+        <w:rPr>
+          <w:b/>
+          <w:bCs/>
+        </w:rPr>
+        <w:t>exit</w:t>
+      </w:r>
+      <w:r>
+        <w:t xml:space="preserve"> to disconnect</w:t>
+      </w:r>
+      <w:r>
+        <w:br/>
+      </w:r>
+      <w:r>
+        <w:br/>
+        <w:t xml:space="preserve">Hint: Check the file </w:t>
+      </w:r>
+      <w:r>
+        <w:rPr>
+          <w:b/>
+          <w:bCs/>
+        </w:rPr>
+        <w:t>LinuxIntro.</w:t>
+      </w:r>
+      <w:r>
+        <w:rPr>
+          <w:b/>
+          <w:bCs/>
+        </w:rPr>
+        <w:t>tar</w:t>
+      </w:r>
+      <w:r>
+        <w:t xml:space="preserve"> is in your local directory before you try to transfer it</w:t>
       </w:r>
       <w:r>
         <w:br w:type="page"/>
@@ -41393,6 +41681,7 @@
   <w:style w:type="character" w:default="1" w:styleId="DefaultParagraphFont">
     <w:name w:val="Default Paragraph Font"/>
     <w:uiPriority w:val="1"/>
+    <w:semiHidden/>
     <w:unhideWhenUsed/>
   </w:style>
   <w:style w:type="table" w:default="1" w:styleId="TableNormal">

</xml_diff>